<commit_message>
add login via facebook
</commit_message>
<xml_diff>
--- a/documentation inlm2.docx
+++ b/documentation inlm2.docx
@@ -283,24 +283,6 @@
       <w:pPr>
         <w:pStyle w:val="Normal"/>
         <w:numPr>
-          <w:ilvl w:val="2"/>
-          <w:numId w:val="1"/>
-        </w:numPr>
-        <w:rPr>
-          <w:lang w:val="sv-SE"/>
-        </w:rPr>
-      </w:pPr>
-      <w:r>
-        <w:rPr>
-          <w:lang w:val="sv-SE"/>
-        </w:rPr>
-        <w:t>total score</w:t>
-      </w:r>
-    </w:p>
-    <w:p>
-      <w:pPr>
-        <w:pStyle w:val="Normal"/>
-        <w:numPr>
           <w:ilvl w:val="0"/>
           <w:numId w:val="1"/>
         </w:numPr>
@@ -318,14 +300,351 @@
     <w:p>
       <w:pPr>
         <w:pStyle w:val="Normal"/>
-        <w:rPr>
-          <w:lang w:val="sv-SE"/>
-        </w:rPr>
-      </w:pPr>
-      <w:r>
-        <w:rPr>
-          <w:lang w:val="sv-SE"/>
-        </w:rPr>
+        <w:rPr/>
+      </w:pPr>
+      <w:r>
+        <w:rPr/>
+      </w:r>
+    </w:p>
+    <w:p>
+      <w:pPr>
+        <w:pStyle w:val="Normal"/>
+        <w:rPr/>
+      </w:pPr>
+      <w:r>
+        <w:rPr/>
+      </w:r>
+    </w:p>
+    <w:p>
+      <w:pPr>
+        <w:pStyle w:val="Normal"/>
+        <w:rPr/>
+      </w:pPr>
+      <w:r>
+        <w:rPr/>
+        <w:t>database träd:</w:t>
+      </w:r>
+    </w:p>
+    <w:p>
+      <w:pPr>
+        <w:pStyle w:val="Normal"/>
+        <w:rPr/>
+      </w:pPr>
+      <w:r>
+        <w:rPr/>
+      </w:r>
+    </w:p>
+    <w:p>
+      <w:pPr>
+        <w:pStyle w:val="Normal"/>
+        <w:rPr/>
+      </w:pPr>
+      <w:r>
+        <w:rPr/>
+        <w:t>users{</w:t>
+      </w:r>
+    </w:p>
+    <w:p>
+      <w:pPr>
+        <w:pStyle w:val="Normal"/>
+        <w:rPr/>
+      </w:pPr>
+      <w:r>
+        <w:rPr/>
+        <w:tab/>
+        <w:tab/>
+        <w:t>user1{</w:t>
+      </w:r>
+    </w:p>
+    <w:p>
+      <w:pPr>
+        <w:pStyle w:val="Normal"/>
+        <w:rPr/>
+      </w:pPr>
+      <w:r>
+        <w:rPr/>
+        <w:tab/>
+        <w:tab/>
+        <w:tab/>
+        <w:t>email:</w:t>
+      </w:r>
+    </w:p>
+    <w:p>
+      <w:pPr>
+        <w:pStyle w:val="Normal"/>
+        <w:rPr/>
+      </w:pPr>
+      <w:r>
+        <w:rPr/>
+        <w:tab/>
+        <w:tab/>
+        <w:tab/>
+        <w:t>name:</w:t>
+      </w:r>
+    </w:p>
+    <w:p>
+      <w:pPr>
+        <w:pStyle w:val="Normal"/>
+        <w:rPr/>
+      </w:pPr>
+      <w:r>
+        <w:rPr/>
+        <w:tab/>
+        <w:tab/>
+        <w:tab/>
+        <w:t>profilePic</w:t>
+      </w:r>
+    </w:p>
+    <w:p>
+      <w:pPr>
+        <w:pStyle w:val="Normal"/>
+        <w:rPr/>
+      </w:pPr>
+      <w:r>
+        <w:rPr/>
+        <w:tab/>
+        <w:tab/>
+        <w:tab/>
+        <w:t>uid:</w:t>
+      </w:r>
+    </w:p>
+    <w:p>
+      <w:pPr>
+        <w:pStyle w:val="Normal"/>
+        <w:rPr/>
+      </w:pPr>
+      <w:r>
+        <w:rPr/>
+        <w:tab/>
+        <w:tab/>
+        <w:tab/>
+        <w:t>userName</w:t>
+      </w:r>
+    </w:p>
+    <w:p>
+      <w:pPr>
+        <w:pStyle w:val="Normal"/>
+        <w:rPr/>
+      </w:pPr>
+      <w:r>
+        <w:rPr/>
+        <w:tab/>
+        <w:tab/>
+        <w:t>}</w:t>
+      </w:r>
+    </w:p>
+    <w:p>
+      <w:pPr>
+        <w:pStyle w:val="Normal"/>
+        <w:rPr/>
+      </w:pPr>
+      <w:r>
+        <w:rPr/>
+      </w:r>
+    </w:p>
+    <w:p>
+      <w:pPr>
+        <w:pStyle w:val="Normal"/>
+        <w:rPr/>
+      </w:pPr>
+      <w:r>
+        <w:rPr/>
+        <w:tab/>
+        <w:t>}</w:t>
+      </w:r>
+    </w:p>
+    <w:p>
+      <w:pPr>
+        <w:pStyle w:val="Normal"/>
+        <w:rPr/>
+      </w:pPr>
+      <w:r>
+        <w:rPr/>
+        <w:t>messages{</w:t>
+      </w:r>
+    </w:p>
+    <w:p>
+      <w:pPr>
+        <w:pStyle w:val="Normal"/>
+        <w:rPr/>
+      </w:pPr>
+      <w:r>
+        <w:rPr/>
+        <w:tab/>
+        <w:tab/>
+        <w:t>message1{</w:t>
+      </w:r>
+    </w:p>
+    <w:p>
+      <w:pPr>
+        <w:pStyle w:val="Normal"/>
+        <w:rPr/>
+      </w:pPr>
+      <w:r>
+        <w:rPr/>
+        <w:tab/>
+        <w:tab/>
+        <w:tab/>
+        <w:t>sender: userName</w:t>
+      </w:r>
+    </w:p>
+    <w:p>
+      <w:pPr>
+        <w:pStyle w:val="Normal"/>
+        <w:rPr/>
+      </w:pPr>
+      <w:r>
+        <w:rPr/>
+        <w:tab/>
+        <w:tab/>
+        <w:tab/>
+        <w:t>content:</w:t>
+      </w:r>
+    </w:p>
+    <w:p>
+      <w:pPr>
+        <w:pStyle w:val="Normal"/>
+        <w:rPr/>
+      </w:pPr>
+      <w:r>
+        <w:rPr/>
+        <w:tab/>
+        <w:tab/>
+        <w:tab/>
+        <w:t>date:</w:t>
+      </w:r>
+    </w:p>
+    <w:p>
+      <w:pPr>
+        <w:pStyle w:val="Normal"/>
+        <w:rPr/>
+      </w:pPr>
+      <w:r>
+        <w:rPr/>
+        <w:tab/>
+        <w:tab/>
+        <w:tab/>
+        <w:t>id:</w:t>
+      </w:r>
+    </w:p>
+    <w:p>
+      <w:pPr>
+        <w:pStyle w:val="Normal"/>
+        <w:rPr/>
+      </w:pPr>
+      <w:r>
+        <w:rPr/>
+        <w:tab/>
+        <w:tab/>
+        <w:t>}</w:t>
+      </w:r>
+    </w:p>
+    <w:p>
+      <w:pPr>
+        <w:pStyle w:val="Normal"/>
+        <w:rPr/>
+      </w:pPr>
+      <w:r>
+        <w:rPr/>
+        <w:tab/>
+        <w:t xml:space="preserve">   }</w:t>
+      </w:r>
+    </w:p>
+    <w:p>
+      <w:pPr>
+        <w:pStyle w:val="Normal"/>
+        <w:rPr/>
+      </w:pPr>
+      <w:r>
+        <w:rPr/>
+        <w:t>Ratings{</w:t>
+      </w:r>
+    </w:p>
+    <w:p>
+      <w:pPr>
+        <w:pStyle w:val="Normal"/>
+        <w:rPr/>
+      </w:pPr>
+      <w:r>
+        <w:rPr/>
+        <w:tab/>
+        <w:tab/>
+        <w:t>rating1{</w:t>
+      </w:r>
+    </w:p>
+    <w:p>
+      <w:pPr>
+        <w:pStyle w:val="Normal"/>
+        <w:rPr/>
+      </w:pPr>
+      <w:r>
+        <w:rPr/>
+        <w:tab/>
+        <w:tab/>
+        <w:tab/>
+        <w:t>messageID: id</w:t>
+      </w:r>
+    </w:p>
+    <w:p>
+      <w:pPr>
+        <w:pStyle w:val="Normal"/>
+        <w:rPr/>
+      </w:pPr>
+      <w:r>
+        <w:rPr/>
+        <w:tab/>
+        <w:tab/>
+        <w:tab/>
+        <w:t>raters:[userName1,userName2]</w:t>
+      </w:r>
+    </w:p>
+    <w:p>
+      <w:pPr>
+        <w:pStyle w:val="Normal"/>
+        <w:rPr/>
+      </w:pPr>
+      <w:r>
+        <w:rPr/>
+        <w:tab/>
+        <w:tab/>
+        <w:tab/>
+        <w:t>ratingsPlus:</w:t>
+      </w:r>
+    </w:p>
+    <w:p>
+      <w:pPr>
+        <w:pStyle w:val="Normal"/>
+        <w:rPr/>
+      </w:pPr>
+      <w:r>
+        <w:rPr/>
+        <w:tab/>
+        <w:tab/>
+        <w:tab/>
+        <w:t>ratingsMinus:</w:t>
+      </w:r>
+    </w:p>
+    <w:p>
+      <w:pPr>
+        <w:pStyle w:val="Normal"/>
+        <w:rPr/>
+      </w:pPr>
+      <w:r>
+        <w:rPr/>
+        <w:tab/>
+        <w:tab/>
+        <w:t>}</w:t>
+      </w:r>
+    </w:p>
+    <w:p>
+      <w:pPr>
+        <w:pStyle w:val="Normal"/>
+        <w:rPr/>
+      </w:pPr>
+      <w:r>
+        <w:rPr/>
+        <w:tab/>
+        <w:t>}</w:t>
       </w:r>
     </w:p>
     <w:sectPr>
@@ -335,6 +654,7 @@
       <w:pgNumType w:fmt="decimal"/>
       <w:formProt w:val="false"/>
       <w:textDirection w:val="lrTb"/>
+      <w:docGrid w:type="default" w:linePitch="240" w:charSpace="4294961151"/>
     </w:sectPr>
   </w:body>
 </w:document>
@@ -595,15 +915,12 @@
     <w:rPrDefault>
       <w:rPr>
         <w:rFonts w:ascii="Liberation Serif" w:hAnsi="Liberation Serif" w:eastAsia="SimSun" w:cs="Lucida Sans"/>
-        <w:sz w:val="24"/>
         <w:szCs w:val="24"/>
         <w:lang w:val="en-GB" w:eastAsia="zh-CN" w:bidi="hi-IN"/>
       </w:rPr>
     </w:rPrDefault>
     <w:pPrDefault>
-      <w:pPr>
-        <w:widowControl/>
-      </w:pPr>
+      <w:pPr/>
     </w:pPrDefault>
   </w:docDefaults>
   <w:style w:type="paragraph" w:styleId="Normal">
@@ -611,10 +928,15 @@
     <w:qFormat/>
     <w:pPr>
       <w:widowControl/>
+      <w:kinsoku w:val="true"/>
+      <w:overflowPunct w:val="true"/>
+      <w:autoSpaceDE w:val="true"/>
+      <w:bidi w:val="0"/>
+      <w:jc w:val="left"/>
     </w:pPr>
     <w:rPr>
       <w:rFonts w:ascii="Liberation Serif" w:hAnsi="Liberation Serif" w:eastAsia="SimSun" w:cs="Lucida Sans"/>
-      <w:color w:val="auto"/>
+      <w:color w:val="00000A"/>
       <w:sz w:val="24"/>
       <w:szCs w:val="24"/>
       <w:lang w:val="en-GB" w:eastAsia="zh-CN" w:bidi="hi-IN"/>
@@ -625,6 +947,69 @@
     <w:qFormat/>
     <w:rPr>
       <w:rFonts w:ascii="OpenSymbol" w:hAnsi="OpenSymbol" w:eastAsia="OpenSymbol" w:cs="OpenSymbol"/>
+    </w:rPr>
+  </w:style>
+  <w:style w:type="character" w:styleId="ListLabel1">
+    <w:name w:val="ListLabel 1"/>
+    <w:qFormat/>
+    <w:rPr>
+      <w:rFonts w:cs="OpenSymbol"/>
+    </w:rPr>
+  </w:style>
+  <w:style w:type="character" w:styleId="ListLabel2">
+    <w:name w:val="ListLabel 2"/>
+    <w:qFormat/>
+    <w:rPr>
+      <w:rFonts w:cs="OpenSymbol"/>
+    </w:rPr>
+  </w:style>
+  <w:style w:type="character" w:styleId="ListLabel3">
+    <w:name w:val="ListLabel 3"/>
+    <w:qFormat/>
+    <w:rPr>
+      <w:rFonts w:cs="OpenSymbol"/>
+    </w:rPr>
+  </w:style>
+  <w:style w:type="character" w:styleId="ListLabel4">
+    <w:name w:val="ListLabel 4"/>
+    <w:qFormat/>
+    <w:rPr>
+      <w:rFonts w:cs="OpenSymbol"/>
+    </w:rPr>
+  </w:style>
+  <w:style w:type="character" w:styleId="ListLabel5">
+    <w:name w:val="ListLabel 5"/>
+    <w:qFormat/>
+    <w:rPr>
+      <w:rFonts w:cs="OpenSymbol"/>
+    </w:rPr>
+  </w:style>
+  <w:style w:type="character" w:styleId="ListLabel6">
+    <w:name w:val="ListLabel 6"/>
+    <w:qFormat/>
+    <w:rPr>
+      <w:rFonts w:cs="OpenSymbol"/>
+    </w:rPr>
+  </w:style>
+  <w:style w:type="character" w:styleId="ListLabel7">
+    <w:name w:val="ListLabel 7"/>
+    <w:qFormat/>
+    <w:rPr>
+      <w:rFonts w:cs="OpenSymbol"/>
+    </w:rPr>
+  </w:style>
+  <w:style w:type="character" w:styleId="ListLabel8">
+    <w:name w:val="ListLabel 8"/>
+    <w:qFormat/>
+    <w:rPr>
+      <w:rFonts w:cs="OpenSymbol"/>
+    </w:rPr>
+  </w:style>
+  <w:style w:type="character" w:styleId="ListLabel9">
+    <w:name w:val="ListLabel 9"/>
+    <w:qFormat/>
+    <w:rPr>
+      <w:rFonts w:cs="OpenSymbol"/>
     </w:rPr>
   </w:style>
   <w:style w:type="paragraph" w:styleId="Heading">

</xml_diff>